<commit_message>
19-03-21 Add Ejercicios Tema 2
</commit_message>
<xml_diff>
--- a/doc/EjercicioTema2.docx
+++ b/doc/EjercicioTema2.docx
@@ -1210,6 +1210,1612 @@
         </w:rPr>
         <w:t>Cuentas de desarrollador</w:t>
       </w:r>
+    </w:p>
+    <w:p>
+      <w:pPr>
+        <w:pStyle w:val="Standard"/>
+        <w:ind w:left="1412"/>
+        <w:rPr>
+          <w:b/>
+          <w:bCs/>
+          <w:color w:val="127622"/>
+          <w:sz w:val="22"/>
+          <w:szCs w:val="22"/>
+        </w:rPr>
+      </w:pPr>
+      <w:r>
+        <w:rPr>
+          <w:b/>
+          <w:bCs/>
+          <w:color w:val="127622"/>
+          <w:sz w:val="22"/>
+          <w:szCs w:val="22"/>
+        </w:rPr>
+        <w:t>Creación Repositorio en GitHub</w:t>
+      </w:r>
+    </w:p>
+    <w:p>
+      <w:pPr>
+        <w:pStyle w:val="Standard"/>
+        <w:rPr>
+          <w:b/>
+          <w:bCs/>
+          <w:color w:val="127622"/>
+          <w:sz w:val="22"/>
+          <w:szCs w:val="22"/>
+        </w:rPr>
+      </w:pPr>
+      <w:r>
+        <w:rPr>
+          <w:b/>
+          <w:bCs/>
+          <w:noProof/>
+          <w:color w:val="127622"/>
+          <w:sz w:val="22"/>
+          <w:szCs w:val="22"/>
+        </w:rPr>
+        <mc:AlternateContent>
+          <mc:Choice Requires="wps">
+            <w:drawing>
+              <wp:anchor distT="0" distB="0" distL="114300" distR="114300" simplePos="0" relativeHeight="251666432" behindDoc="0" locked="0" layoutInCell="1" allowOverlap="1" wp14:anchorId="0CFC1FA0" wp14:editId="149677DC">
+                <wp:simplePos x="0" y="0"/>
+                <wp:positionH relativeFrom="column">
+                  <wp:posOffset>5318760</wp:posOffset>
+                </wp:positionH>
+                <wp:positionV relativeFrom="paragraph">
+                  <wp:posOffset>1798955</wp:posOffset>
+                </wp:positionV>
+                <wp:extent cx="628650" cy="371475"/>
+                <wp:effectExtent l="19050" t="19050" r="19050" b="28575"/>
+                <wp:wrapNone/>
+                <wp:docPr id="11" name="Rectángulo 11"/>
+                <wp:cNvGraphicFramePr/>
+                <a:graphic xmlns:a="http://schemas.openxmlformats.org/drawingml/2006/main">
+                  <a:graphicData uri="http://schemas.microsoft.com/office/word/2010/wordprocessingShape">
+                    <wps:wsp>
+                      <wps:cNvSpPr/>
+                      <wps:spPr>
+                        <a:xfrm>
+                          <a:off x="0" y="0"/>
+                          <a:ext cx="628650" cy="371475"/>
+                        </a:xfrm>
+                        <a:prstGeom prst="rect">
+                          <a:avLst/>
+                        </a:prstGeom>
+                        <a:noFill/>
+                        <a:ln w="28575">
+                          <a:solidFill>
+                            <a:srgbClr val="C00000"/>
+                          </a:solidFill>
+                        </a:ln>
+                      </wps:spPr>
+                      <wps:style>
+                        <a:lnRef idx="2">
+                          <a:schemeClr val="accent1">
+                            <a:shade val="50000"/>
+                          </a:schemeClr>
+                        </a:lnRef>
+                        <a:fillRef idx="1">
+                          <a:schemeClr val="accent1"/>
+                        </a:fillRef>
+                        <a:effectRef idx="0">
+                          <a:schemeClr val="accent1"/>
+                        </a:effectRef>
+                        <a:fontRef idx="minor">
+                          <a:schemeClr val="lt1"/>
+                        </a:fontRef>
+                      </wps:style>
+                      <wps:bodyPr rot="0" spcFirstLastPara="0" vertOverflow="overflow" horzOverflow="overflow" vert="horz" wrap="square" lIns="91440" tIns="45720" rIns="91440" bIns="45720" numCol="1" spcCol="0" rtlCol="0" fromWordArt="0" anchor="ctr" anchorCtr="0" forceAA="0" compatLnSpc="1">
+                        <a:prstTxWarp prst="textNoShape">
+                          <a:avLst/>
+                        </a:prstTxWarp>
+                        <a:noAutofit/>
+                      </wps:bodyPr>
+                    </wps:wsp>
+                  </a:graphicData>
+                </a:graphic>
+              </wp:anchor>
+            </w:drawing>
+          </mc:Choice>
+          <mc:Fallback>
+            <w:pict>
+              <v:rect w14:anchorId="450CBA72" id="Rectángulo 11" o:spid="_x0000_s1026" style="position:absolute;margin-left:418.8pt;margin-top:141.65pt;width:49.5pt;height:29.25pt;z-index:251666432;visibility:visible;mso-wrap-style:square;mso-wrap-distance-left:9pt;mso-wrap-distance-top:0;mso-wrap-distance-right:9pt;mso-wrap-distance-bottom:0;mso-position-horizontal:absolute;mso-position-horizontal-relative:text;mso-position-vertical:absolute;mso-position-vertical-relative:text;v-text-anchor:middle" o:gfxdata="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" filled="f" strokecolor="#c00000" strokeweight="2.25pt"/>
+            </w:pict>
+          </mc:Fallback>
+        </mc:AlternateContent>
+      </w:r>
+      <w:r>
+        <w:rPr>
+          <w:b/>
+          <w:bCs/>
+          <w:color w:val="127622"/>
+          <w:sz w:val="22"/>
+          <w:szCs w:val="22"/>
+        </w:rPr>
+        <w:drawing>
+          <wp:inline distT="0" distB="0" distL="0" distR="0" wp14:anchorId="11242DF3" wp14:editId="4FF7D2EB">
+            <wp:extent cx="6120130" cy="3116580"/>
+            <wp:effectExtent l="0" t="0" r="0" b="7620"/>
+            <wp:docPr id="10" name="Imagen 10"/>
+            <wp:cNvGraphicFramePr>
+              <a:graphicFrameLocks xmlns:a="http://schemas.openxmlformats.org/drawingml/2006/main" noChangeAspect="1"/>
+            </wp:cNvGraphicFramePr>
+            <a:graphic xmlns:a="http://schemas.openxmlformats.org/drawingml/2006/main">
+              <a:graphicData uri="http://schemas.openxmlformats.org/drawingml/2006/picture">
+                <pic:pic xmlns:pic="http://schemas.openxmlformats.org/drawingml/2006/picture">
+                  <pic:nvPicPr>
+                    <pic:cNvPr id="1" name=""/>
+                    <pic:cNvPicPr/>
+                  </pic:nvPicPr>
+                  <pic:blipFill>
+                    <a:blip r:embed="rId10"/>
+                    <a:stretch>
+                      <a:fillRect/>
+                    </a:stretch>
+                  </pic:blipFill>
+                  <pic:spPr>
+                    <a:xfrm>
+                      <a:off x="0" y="0"/>
+                      <a:ext cx="6120130" cy="3116580"/>
+                    </a:xfrm>
+                    <a:prstGeom prst="rect">
+                      <a:avLst/>
+                    </a:prstGeom>
+                  </pic:spPr>
+                </pic:pic>
+              </a:graphicData>
+            </a:graphic>
+          </wp:inline>
+        </w:drawing>
+      </w:r>
+    </w:p>
+    <w:p>
+      <w:pPr>
+        <w:pStyle w:val="Standard"/>
+        <w:rPr>
+          <w:b/>
+          <w:bCs/>
+          <w:color w:val="127622"/>
+          <w:sz w:val="22"/>
+          <w:szCs w:val="22"/>
+        </w:rPr>
+      </w:pPr>
+      <w:r>
+        <w:rPr>
+          <w:b/>
+          <w:bCs/>
+          <w:noProof/>
+          <w:color w:val="127622"/>
+          <w:sz w:val="22"/>
+          <w:szCs w:val="22"/>
+        </w:rPr>
+        <w:lastRenderedPageBreak/>
+        <mc:AlternateContent>
+          <mc:Choice Requires="wps">
+            <w:drawing>
+              <wp:anchor distT="0" distB="0" distL="114300" distR="114300" simplePos="0" relativeHeight="251669504" behindDoc="0" locked="0" layoutInCell="1" allowOverlap="1" wp14:anchorId="6CB07634" wp14:editId="1492C903">
+                <wp:simplePos x="0" y="0"/>
+                <wp:positionH relativeFrom="column">
+                  <wp:posOffset>813435</wp:posOffset>
+                </wp:positionH>
+                <wp:positionV relativeFrom="paragraph">
+                  <wp:posOffset>2851785</wp:posOffset>
+                </wp:positionV>
+                <wp:extent cx="1038225" cy="276225"/>
+                <wp:effectExtent l="19050" t="19050" r="28575" b="28575"/>
+                <wp:wrapNone/>
+                <wp:docPr id="14" name="Elipse 14"/>
+                <wp:cNvGraphicFramePr/>
+                <a:graphic xmlns:a="http://schemas.openxmlformats.org/drawingml/2006/main">
+                  <a:graphicData uri="http://schemas.microsoft.com/office/word/2010/wordprocessingShape">
+                    <wps:wsp>
+                      <wps:cNvSpPr/>
+                      <wps:spPr>
+                        <a:xfrm>
+                          <a:off x="0" y="0"/>
+                          <a:ext cx="1038225" cy="276225"/>
+                        </a:xfrm>
+                        <a:prstGeom prst="ellipse">
+                          <a:avLst/>
+                        </a:prstGeom>
+                        <a:noFill/>
+                        <a:ln w="28575">
+                          <a:solidFill>
+                            <a:srgbClr val="C00000"/>
+                          </a:solidFill>
+                        </a:ln>
+                      </wps:spPr>
+                      <wps:style>
+                        <a:lnRef idx="2">
+                          <a:schemeClr val="accent1">
+                            <a:shade val="50000"/>
+                          </a:schemeClr>
+                        </a:lnRef>
+                        <a:fillRef idx="1">
+                          <a:schemeClr val="accent1"/>
+                        </a:fillRef>
+                        <a:effectRef idx="0">
+                          <a:schemeClr val="accent1"/>
+                        </a:effectRef>
+                        <a:fontRef idx="minor">
+                          <a:schemeClr val="lt1"/>
+                        </a:fontRef>
+                      </wps:style>
+                      <wps:bodyPr rot="0" spcFirstLastPara="0" vertOverflow="overflow" horzOverflow="overflow" vert="horz" wrap="square" lIns="91440" tIns="45720" rIns="91440" bIns="45720" numCol="1" spcCol="0" rtlCol="0" fromWordArt="0" anchor="ctr" anchorCtr="0" forceAA="0" compatLnSpc="1">
+                        <a:prstTxWarp prst="textNoShape">
+                          <a:avLst/>
+                        </a:prstTxWarp>
+                        <a:noAutofit/>
+                      </wps:bodyPr>
+                    </wps:wsp>
+                  </a:graphicData>
+                </a:graphic>
+                <wp14:sizeRelH relativeFrom="margin">
+                  <wp14:pctWidth>0</wp14:pctWidth>
+                </wp14:sizeRelH>
+              </wp:anchor>
+            </w:drawing>
+          </mc:Choice>
+          <mc:Fallback>
+            <w:pict>
+              <v:oval w14:anchorId="37C19517" id="Elipse 14" o:spid="_x0000_s1026" style="position:absolute;margin-left:64.05pt;margin-top:224.55pt;width:81.75pt;height:21.75pt;z-index:251669504;visibility:visible;mso-wrap-style:square;mso-width-percent:0;mso-wrap-distance-left:9pt;mso-wrap-distance-top:0;mso-wrap-distance-right:9pt;mso-wrap-distance-bottom:0;mso-position-horizontal:absolute;mso-position-horizontal-relative:text;mso-position-vertical:absolute;mso-position-vertical-relative:text;mso-width-percent:0;mso-width-relative:margin;v-text-anchor:middle" o:gfxdata="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" filled="f" strokecolor="#c00000" strokeweight="2.25pt">
+                <v:stroke joinstyle="miter"/>
+              </v:oval>
+            </w:pict>
+          </mc:Fallback>
+        </mc:AlternateContent>
+      </w:r>
+      <w:r>
+        <w:rPr>
+          <w:b/>
+          <w:bCs/>
+          <w:noProof/>
+          <w:color w:val="127622"/>
+          <w:sz w:val="22"/>
+          <w:szCs w:val="22"/>
+        </w:rPr>
+        <mc:AlternateContent>
+          <mc:Choice Requires="wps">
+            <w:drawing>
+              <wp:anchor distT="0" distB="0" distL="114300" distR="114300" simplePos="0" relativeHeight="251671552" behindDoc="0" locked="0" layoutInCell="1" allowOverlap="1" wp14:anchorId="017A6B84" wp14:editId="2F220D28">
+                <wp:simplePos x="0" y="0"/>
+                <wp:positionH relativeFrom="column">
+                  <wp:posOffset>851534</wp:posOffset>
+                </wp:positionH>
+                <wp:positionV relativeFrom="paragraph">
+                  <wp:posOffset>3823335</wp:posOffset>
+                </wp:positionV>
+                <wp:extent cx="1190625" cy="276225"/>
+                <wp:effectExtent l="19050" t="19050" r="28575" b="28575"/>
+                <wp:wrapNone/>
+                <wp:docPr id="15" name="Elipse 15"/>
+                <wp:cNvGraphicFramePr/>
+                <a:graphic xmlns:a="http://schemas.openxmlformats.org/drawingml/2006/main">
+                  <a:graphicData uri="http://schemas.microsoft.com/office/word/2010/wordprocessingShape">
+                    <wps:wsp>
+                      <wps:cNvSpPr/>
+                      <wps:spPr>
+                        <a:xfrm>
+                          <a:off x="0" y="0"/>
+                          <a:ext cx="1190625" cy="276225"/>
+                        </a:xfrm>
+                        <a:prstGeom prst="ellipse">
+                          <a:avLst/>
+                        </a:prstGeom>
+                        <a:noFill/>
+                        <a:ln w="28575">
+                          <a:solidFill>
+                            <a:srgbClr val="C00000"/>
+                          </a:solidFill>
+                        </a:ln>
+                      </wps:spPr>
+                      <wps:style>
+                        <a:lnRef idx="2">
+                          <a:schemeClr val="accent1">
+                            <a:shade val="50000"/>
+                          </a:schemeClr>
+                        </a:lnRef>
+                        <a:fillRef idx="1">
+                          <a:schemeClr val="accent1"/>
+                        </a:fillRef>
+                        <a:effectRef idx="0">
+                          <a:schemeClr val="accent1"/>
+                        </a:effectRef>
+                        <a:fontRef idx="minor">
+                          <a:schemeClr val="lt1"/>
+                        </a:fontRef>
+                      </wps:style>
+                      <wps:bodyPr rot="0" spcFirstLastPara="0" vertOverflow="overflow" horzOverflow="overflow" vert="horz" wrap="square" lIns="91440" tIns="45720" rIns="91440" bIns="45720" numCol="1" spcCol="0" rtlCol="0" fromWordArt="0" anchor="ctr" anchorCtr="0" forceAA="0" compatLnSpc="1">
+                        <a:prstTxWarp prst="textNoShape">
+                          <a:avLst/>
+                        </a:prstTxWarp>
+                        <a:noAutofit/>
+                      </wps:bodyPr>
+                    </wps:wsp>
+                  </a:graphicData>
+                </a:graphic>
+                <wp14:sizeRelH relativeFrom="margin">
+                  <wp14:pctWidth>0</wp14:pctWidth>
+                </wp14:sizeRelH>
+              </wp:anchor>
+            </w:drawing>
+          </mc:Choice>
+          <mc:Fallback>
+            <w:pict>
+              <v:oval w14:anchorId="65FC95C2" id="Elipse 15" o:spid="_x0000_s1026" style="position:absolute;margin-left:67.05pt;margin-top:301.05pt;width:93.75pt;height:21.75pt;z-index:251671552;visibility:visible;mso-wrap-style:square;mso-width-percent:0;mso-wrap-distance-left:9pt;mso-wrap-distance-top:0;mso-wrap-distance-right:9pt;mso-wrap-distance-bottom:0;mso-position-horizontal:absolute;mso-position-horizontal-relative:text;mso-position-vertical:absolute;mso-position-vertical-relative:text;mso-width-percent:0;mso-width-relative:margin;v-text-anchor:middle" o:gfxdata="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" filled="f" strokecolor="#c00000" strokeweight="2.25pt">
+                <v:stroke joinstyle="miter"/>
+              </v:oval>
+            </w:pict>
+          </mc:Fallback>
+        </mc:AlternateContent>
+      </w:r>
+      <w:r>
+        <w:rPr>
+          <w:b/>
+          <w:bCs/>
+          <w:noProof/>
+          <w:color w:val="127622"/>
+          <w:sz w:val="22"/>
+          <w:szCs w:val="22"/>
+        </w:rPr>
+        <mc:AlternateContent>
+          <mc:Choice Requires="wps">
+            <w:drawing>
+              <wp:anchor distT="0" distB="0" distL="114300" distR="114300" simplePos="0" relativeHeight="251673600" behindDoc="0" locked="0" layoutInCell="1" allowOverlap="1" wp14:anchorId="6117259B" wp14:editId="7E82C58F">
+                <wp:simplePos x="0" y="0"/>
+                <wp:positionH relativeFrom="column">
+                  <wp:posOffset>956309</wp:posOffset>
+                </wp:positionH>
+                <wp:positionV relativeFrom="paragraph">
+                  <wp:posOffset>5013960</wp:posOffset>
+                </wp:positionV>
+                <wp:extent cx="981075" cy="371475"/>
+                <wp:effectExtent l="19050" t="19050" r="28575" b="28575"/>
+                <wp:wrapNone/>
+                <wp:docPr id="16" name="Rectángulo 16"/>
+                <wp:cNvGraphicFramePr/>
+                <a:graphic xmlns:a="http://schemas.openxmlformats.org/drawingml/2006/main">
+                  <a:graphicData uri="http://schemas.microsoft.com/office/word/2010/wordprocessingShape">
+                    <wps:wsp>
+                      <wps:cNvSpPr/>
+                      <wps:spPr>
+                        <a:xfrm>
+                          <a:off x="0" y="0"/>
+                          <a:ext cx="981075" cy="371475"/>
+                        </a:xfrm>
+                        <a:prstGeom prst="rect">
+                          <a:avLst/>
+                        </a:prstGeom>
+                        <a:noFill/>
+                        <a:ln w="28575">
+                          <a:solidFill>
+                            <a:srgbClr val="C00000"/>
+                          </a:solidFill>
+                        </a:ln>
+                      </wps:spPr>
+                      <wps:style>
+                        <a:lnRef idx="2">
+                          <a:schemeClr val="accent1">
+                            <a:shade val="50000"/>
+                          </a:schemeClr>
+                        </a:lnRef>
+                        <a:fillRef idx="1">
+                          <a:schemeClr val="accent1"/>
+                        </a:fillRef>
+                        <a:effectRef idx="0">
+                          <a:schemeClr val="accent1"/>
+                        </a:effectRef>
+                        <a:fontRef idx="minor">
+                          <a:schemeClr val="lt1"/>
+                        </a:fontRef>
+                      </wps:style>
+                      <wps:bodyPr rot="0" spcFirstLastPara="0" vertOverflow="overflow" horzOverflow="overflow" vert="horz" wrap="square" lIns="91440" tIns="45720" rIns="91440" bIns="45720" numCol="1" spcCol="0" rtlCol="0" fromWordArt="0" anchor="ctr" anchorCtr="0" forceAA="0" compatLnSpc="1">
+                        <a:prstTxWarp prst="textNoShape">
+                          <a:avLst/>
+                        </a:prstTxWarp>
+                        <a:noAutofit/>
+                      </wps:bodyPr>
+                    </wps:wsp>
+                  </a:graphicData>
+                </a:graphic>
+                <wp14:sizeRelH relativeFrom="margin">
+                  <wp14:pctWidth>0</wp14:pctWidth>
+                </wp14:sizeRelH>
+              </wp:anchor>
+            </w:drawing>
+          </mc:Choice>
+          <mc:Fallback>
+            <w:pict>
+              <v:rect w14:anchorId="1ACCC61C" id="Rectángulo 16" o:spid="_x0000_s1026" style="position:absolute;margin-left:75.3pt;margin-top:394.8pt;width:77.25pt;height:29.25pt;z-index:251673600;visibility:visible;mso-wrap-style:square;mso-width-percent:0;mso-wrap-distance-left:9pt;mso-wrap-distance-top:0;mso-wrap-distance-right:9pt;mso-wrap-distance-bottom:0;mso-position-horizontal:absolute;mso-position-horizontal-relative:text;mso-position-vertical:absolute;mso-position-vertical-relative:text;mso-width-percent:0;mso-width-relative:margin;v-text-anchor:middle" o:gfxdata="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" filled="f" strokecolor="#c00000" strokeweight="2.25pt"/>
+            </w:pict>
+          </mc:Fallback>
+        </mc:AlternateContent>
+      </w:r>
+      <w:r>
+        <w:rPr>
+          <w:b/>
+          <w:bCs/>
+          <w:noProof/>
+          <w:color w:val="127622"/>
+          <w:sz w:val="22"/>
+          <w:szCs w:val="22"/>
+        </w:rPr>
+        <mc:AlternateContent>
+          <mc:Choice Requires="wps">
+            <w:drawing>
+              <wp:anchor distT="0" distB="0" distL="114300" distR="114300" simplePos="0" relativeHeight="251667456" behindDoc="0" locked="0" layoutInCell="1" allowOverlap="1" wp14:anchorId="44099797" wp14:editId="444BFE7C">
+                <wp:simplePos x="0" y="0"/>
+                <wp:positionH relativeFrom="column">
+                  <wp:posOffset>1927860</wp:posOffset>
+                </wp:positionH>
+                <wp:positionV relativeFrom="paragraph">
+                  <wp:posOffset>1880235</wp:posOffset>
+                </wp:positionV>
+                <wp:extent cx="1609725" cy="276225"/>
+                <wp:effectExtent l="19050" t="19050" r="28575" b="28575"/>
+                <wp:wrapNone/>
+                <wp:docPr id="13" name="Elipse 13"/>
+                <wp:cNvGraphicFramePr/>
+                <a:graphic xmlns:a="http://schemas.openxmlformats.org/drawingml/2006/main">
+                  <a:graphicData uri="http://schemas.microsoft.com/office/word/2010/wordprocessingShape">
+                    <wps:wsp>
+                      <wps:cNvSpPr/>
+                      <wps:spPr>
+                        <a:xfrm>
+                          <a:off x="0" y="0"/>
+                          <a:ext cx="1609725" cy="276225"/>
+                        </a:xfrm>
+                        <a:prstGeom prst="ellipse">
+                          <a:avLst/>
+                        </a:prstGeom>
+                        <a:noFill/>
+                        <a:ln w="28575">
+                          <a:solidFill>
+                            <a:srgbClr val="C00000"/>
+                          </a:solidFill>
+                        </a:ln>
+                      </wps:spPr>
+                      <wps:style>
+                        <a:lnRef idx="2">
+                          <a:schemeClr val="accent1">
+                            <a:shade val="50000"/>
+                          </a:schemeClr>
+                        </a:lnRef>
+                        <a:fillRef idx="1">
+                          <a:schemeClr val="accent1"/>
+                        </a:fillRef>
+                        <a:effectRef idx="0">
+                          <a:schemeClr val="accent1"/>
+                        </a:effectRef>
+                        <a:fontRef idx="minor">
+                          <a:schemeClr val="lt1"/>
+                        </a:fontRef>
+                      </wps:style>
+                      <wps:bodyPr rot="0" spcFirstLastPara="0" vertOverflow="overflow" horzOverflow="overflow" vert="horz" wrap="square" lIns="91440" tIns="45720" rIns="91440" bIns="45720" numCol="1" spcCol="0" rtlCol="0" fromWordArt="0" anchor="ctr" anchorCtr="0" forceAA="0" compatLnSpc="1">
+                        <a:prstTxWarp prst="textNoShape">
+                          <a:avLst/>
+                        </a:prstTxWarp>
+                        <a:noAutofit/>
+                      </wps:bodyPr>
+                    </wps:wsp>
+                  </a:graphicData>
+                </a:graphic>
+              </wp:anchor>
+            </w:drawing>
+          </mc:Choice>
+          <mc:Fallback>
+            <w:pict>
+              <v:oval w14:anchorId="54030335" id="Elipse 13" o:spid="_x0000_s1026" style="position:absolute;margin-left:151.8pt;margin-top:148.05pt;width:126.75pt;height:21.75pt;z-index:251667456;visibility:visible;mso-wrap-style:square;mso-wrap-distance-left:9pt;mso-wrap-distance-top:0;mso-wrap-distance-right:9pt;mso-wrap-distance-bottom:0;mso-position-horizontal:absolute;mso-position-horizontal-relative:text;mso-position-vertical:absolute;mso-position-vertical-relative:text;v-text-anchor:middle" o:gfxdata="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" filled="f" strokecolor="#c00000" strokeweight="2.25pt">
+                <v:stroke joinstyle="miter"/>
+              </v:oval>
+            </w:pict>
+          </mc:Fallback>
+        </mc:AlternateContent>
+      </w:r>
+      <w:r>
+        <w:rPr>
+          <w:b/>
+          <w:bCs/>
+          <w:color w:val="127622"/>
+          <w:sz w:val="22"/>
+          <w:szCs w:val="22"/>
+        </w:rPr>
+        <w:drawing>
+          <wp:inline distT="0" distB="0" distL="0" distR="0" wp14:anchorId="72575575" wp14:editId="119B00D5">
+            <wp:extent cx="6120130" cy="5570855"/>
+            <wp:effectExtent l="0" t="0" r="0" b="0"/>
+            <wp:docPr id="12" name="Imagen 12"/>
+            <wp:cNvGraphicFramePr>
+              <a:graphicFrameLocks xmlns:a="http://schemas.openxmlformats.org/drawingml/2006/main" noChangeAspect="1"/>
+            </wp:cNvGraphicFramePr>
+            <a:graphic xmlns:a="http://schemas.openxmlformats.org/drawingml/2006/main">
+              <a:graphicData uri="http://schemas.openxmlformats.org/drawingml/2006/picture">
+                <pic:pic xmlns:pic="http://schemas.openxmlformats.org/drawingml/2006/picture">
+                  <pic:nvPicPr>
+                    <pic:cNvPr id="1" name=""/>
+                    <pic:cNvPicPr/>
+                  </pic:nvPicPr>
+                  <pic:blipFill>
+                    <a:blip r:embed="rId11"/>
+                    <a:stretch>
+                      <a:fillRect/>
+                    </a:stretch>
+                  </pic:blipFill>
+                  <pic:spPr>
+                    <a:xfrm>
+                      <a:off x="0" y="0"/>
+                      <a:ext cx="6120130" cy="5570855"/>
+                    </a:xfrm>
+                    <a:prstGeom prst="rect">
+                      <a:avLst/>
+                    </a:prstGeom>
+                  </pic:spPr>
+                </pic:pic>
+              </a:graphicData>
+            </a:graphic>
+          </wp:inline>
+        </w:drawing>
+      </w:r>
+    </w:p>
+    <w:p>
+      <w:pPr>
+        <w:pStyle w:val="Standard"/>
+        <w:rPr>
+          <w:b/>
+          <w:bCs/>
+          <w:color w:val="127622"/>
+          <w:sz w:val="22"/>
+          <w:szCs w:val="22"/>
+        </w:rPr>
+      </w:pPr>
+      <w:r>
+        <w:rPr>
+          <w:b/>
+          <w:bCs/>
+          <w:color w:val="127622"/>
+          <w:sz w:val="22"/>
+          <w:szCs w:val="22"/>
+        </w:rPr>
+        <w:lastRenderedPageBreak/>
+        <w:drawing>
+          <wp:inline distT="0" distB="0" distL="0" distR="0" wp14:anchorId="6B668811" wp14:editId="5DC1B82D">
+            <wp:extent cx="6120130" cy="5457825"/>
+            <wp:effectExtent l="0" t="0" r="0" b="9525"/>
+            <wp:docPr id="17" name="Imagen 17"/>
+            <wp:cNvGraphicFramePr>
+              <a:graphicFrameLocks xmlns:a="http://schemas.openxmlformats.org/drawingml/2006/main" noChangeAspect="1"/>
+            </wp:cNvGraphicFramePr>
+            <a:graphic xmlns:a="http://schemas.openxmlformats.org/drawingml/2006/main">
+              <a:graphicData uri="http://schemas.openxmlformats.org/drawingml/2006/picture">
+                <pic:pic xmlns:pic="http://schemas.openxmlformats.org/drawingml/2006/picture">
+                  <pic:nvPicPr>
+                    <pic:cNvPr id="1" name=""/>
+                    <pic:cNvPicPr/>
+                  </pic:nvPicPr>
+                  <pic:blipFill>
+                    <a:blip r:embed="rId12"/>
+                    <a:stretch>
+                      <a:fillRect/>
+                    </a:stretch>
+                  </pic:blipFill>
+                  <pic:spPr>
+                    <a:xfrm>
+                      <a:off x="0" y="0"/>
+                      <a:ext cx="6120130" cy="5457825"/>
+                    </a:xfrm>
+                    <a:prstGeom prst="rect">
+                      <a:avLst/>
+                    </a:prstGeom>
+                  </pic:spPr>
+                </pic:pic>
+              </a:graphicData>
+            </a:graphic>
+          </wp:inline>
+        </w:drawing>
+      </w:r>
+    </w:p>
+    <w:p>
+      <w:pPr>
+        <w:pStyle w:val="Standard"/>
+        <w:rPr>
+          <w:b/>
+          <w:bCs/>
+          <w:color w:val="127622"/>
+          <w:sz w:val="22"/>
+          <w:szCs w:val="22"/>
+        </w:rPr>
+      </w:pPr>
+    </w:p>
+    <w:p>
+      <w:pPr>
+        <w:pStyle w:val="Standard"/>
+        <w:ind w:left="1412"/>
+        <w:rPr>
+          <w:b/>
+          <w:bCs/>
+          <w:color w:val="127622"/>
+          <w:sz w:val="22"/>
+          <w:szCs w:val="22"/>
+        </w:rPr>
+      </w:pPr>
+      <w:r>
+        <w:rPr>
+          <w:b/>
+          <w:bCs/>
+          <w:color w:val="127622"/>
+          <w:sz w:val="22"/>
+          <w:szCs w:val="22"/>
+        </w:rPr>
+        <w:t xml:space="preserve">Conexión </w:t>
+      </w:r>
+      <w:r>
+        <w:rPr>
+          <w:b/>
+          <w:bCs/>
+          <w:color w:val="127622"/>
+          <w:sz w:val="22"/>
+          <w:szCs w:val="22"/>
+        </w:rPr>
+        <w:t>del</w:t>
+      </w:r>
+      <w:r>
+        <w:rPr>
+          <w:b/>
+          <w:bCs/>
+          <w:color w:val="127622"/>
+          <w:sz w:val="22"/>
+          <w:szCs w:val="22"/>
+        </w:rPr>
+        <w:t xml:space="preserve"> repositorio – </w:t>
+      </w:r>
+      <w:proofErr w:type="spellStart"/>
+      <w:r>
+        <w:rPr>
+          <w:b/>
+          <w:bCs/>
+          <w:color w:val="127622"/>
+          <w:sz w:val="22"/>
+          <w:szCs w:val="22"/>
+        </w:rPr>
+        <w:t>Netbeans</w:t>
+      </w:r>
+      <w:proofErr w:type="spellEnd"/>
+      <w:r>
+        <w:rPr>
+          <w:b/>
+          <w:bCs/>
+          <w:color w:val="127622"/>
+          <w:sz w:val="22"/>
+          <w:szCs w:val="22"/>
+        </w:rPr>
+        <w:t xml:space="preserve"> y </w:t>
+      </w:r>
+      <w:proofErr w:type="spellStart"/>
+      <w:r>
+        <w:rPr>
+          <w:b/>
+          <w:bCs/>
+          <w:color w:val="127622"/>
+          <w:sz w:val="22"/>
+          <w:szCs w:val="22"/>
+        </w:rPr>
+        <w:t>github</w:t>
+      </w:r>
+      <w:proofErr w:type="spellEnd"/>
+    </w:p>
+    <w:p>
+      <w:pPr>
+        <w:pStyle w:val="Standard"/>
+        <w:rPr>
+          <w:b/>
+          <w:bCs/>
+          <w:color w:val="127622"/>
+          <w:sz w:val="22"/>
+          <w:szCs w:val="22"/>
+        </w:rPr>
+      </w:pPr>
+      <w:r>
+        <w:rPr>
+          <w:b/>
+          <w:bCs/>
+          <w:noProof/>
+          <w:color w:val="127622"/>
+          <w:sz w:val="22"/>
+          <w:szCs w:val="22"/>
+        </w:rPr>
+        <mc:AlternateContent>
+          <mc:Choice Requires="wps">
+            <w:drawing>
+              <wp:anchor distT="0" distB="0" distL="114300" distR="114300" simplePos="0" relativeHeight="251675648" behindDoc="0" locked="0" layoutInCell="1" allowOverlap="1" wp14:anchorId="68BB0DE2" wp14:editId="235E3F1F">
+                <wp:simplePos x="0" y="0"/>
+                <wp:positionH relativeFrom="column">
+                  <wp:posOffset>3832860</wp:posOffset>
+                </wp:positionH>
+                <wp:positionV relativeFrom="paragraph">
+                  <wp:posOffset>720724</wp:posOffset>
+                </wp:positionV>
+                <wp:extent cx="1266825" cy="276225"/>
+                <wp:effectExtent l="19050" t="19050" r="28575" b="28575"/>
+                <wp:wrapNone/>
+                <wp:docPr id="19" name="Rectángulo 19"/>
+                <wp:cNvGraphicFramePr/>
+                <a:graphic xmlns:a="http://schemas.openxmlformats.org/drawingml/2006/main">
+                  <a:graphicData uri="http://schemas.microsoft.com/office/word/2010/wordprocessingShape">
+                    <wps:wsp>
+                      <wps:cNvSpPr/>
+                      <wps:spPr>
+                        <a:xfrm>
+                          <a:off x="0" y="0"/>
+                          <a:ext cx="1266825" cy="276225"/>
+                        </a:xfrm>
+                        <a:prstGeom prst="rect">
+                          <a:avLst/>
+                        </a:prstGeom>
+                        <a:noFill/>
+                        <a:ln w="28575">
+                          <a:solidFill>
+                            <a:srgbClr val="C00000"/>
+                          </a:solidFill>
+                        </a:ln>
+                      </wps:spPr>
+                      <wps:style>
+                        <a:lnRef idx="2">
+                          <a:schemeClr val="accent1">
+                            <a:shade val="50000"/>
+                          </a:schemeClr>
+                        </a:lnRef>
+                        <a:fillRef idx="1">
+                          <a:schemeClr val="accent1"/>
+                        </a:fillRef>
+                        <a:effectRef idx="0">
+                          <a:schemeClr val="accent1"/>
+                        </a:effectRef>
+                        <a:fontRef idx="minor">
+                          <a:schemeClr val="lt1"/>
+                        </a:fontRef>
+                      </wps:style>
+                      <wps:bodyPr rot="0" spcFirstLastPara="0" vertOverflow="overflow" horzOverflow="overflow" vert="horz" wrap="square" lIns="91440" tIns="45720" rIns="91440" bIns="45720" numCol="1" spcCol="0" rtlCol="0" fromWordArt="0" anchor="ctr" anchorCtr="0" forceAA="0" compatLnSpc="1">
+                        <a:prstTxWarp prst="textNoShape">
+                          <a:avLst/>
+                        </a:prstTxWarp>
+                        <a:noAutofit/>
+                      </wps:bodyPr>
+                    </wps:wsp>
+                  </a:graphicData>
+                </a:graphic>
+                <wp14:sizeRelH relativeFrom="margin">
+                  <wp14:pctWidth>0</wp14:pctWidth>
+                </wp14:sizeRelH>
+                <wp14:sizeRelV relativeFrom="margin">
+                  <wp14:pctHeight>0</wp14:pctHeight>
+                </wp14:sizeRelV>
+              </wp:anchor>
+            </w:drawing>
+          </mc:Choice>
+          <mc:Fallback>
+            <w:pict>
+              <v:rect w14:anchorId="6DE23BB5" id="Rectángulo 19" o:spid="_x0000_s1026" style="position:absolute;margin-left:301.8pt;margin-top:56.75pt;width:99.75pt;height:21.75pt;z-index:251675648;visibility:visible;mso-wrap-style:square;mso-width-percent:0;mso-height-percent:0;mso-wrap-distance-left:9pt;mso-wrap-distance-top:0;mso-wrap-distance-right:9pt;mso-wrap-distance-bottom:0;mso-position-horizontal:absolute;mso-position-horizontal-relative:text;mso-position-vertical:absolute;mso-position-vertical-relative:text;mso-width-percent:0;mso-height-percent:0;mso-width-relative:margin;mso-height-relative:margin;v-text-anchor:middle" o:gfxdata="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" filled="f" strokecolor="#c00000" strokeweight="2.25pt"/>
+            </w:pict>
+          </mc:Fallback>
+        </mc:AlternateContent>
+      </w:r>
+      <w:r>
+        <w:rPr>
+          <w:b/>
+          <w:bCs/>
+          <w:color w:val="127622"/>
+          <w:sz w:val="22"/>
+          <w:szCs w:val="22"/>
+        </w:rPr>
+        <w:drawing>
+          <wp:inline distT="0" distB="0" distL="0" distR="0" wp14:anchorId="00B2CC7D" wp14:editId="0E7E9FF2">
+            <wp:extent cx="6120130" cy="2506980"/>
+            <wp:effectExtent l="0" t="0" r="0" b="7620"/>
+            <wp:docPr id="18" name="Imagen 18"/>
+            <wp:cNvGraphicFramePr>
+              <a:graphicFrameLocks xmlns:a="http://schemas.openxmlformats.org/drawingml/2006/main" noChangeAspect="1"/>
+            </wp:cNvGraphicFramePr>
+            <a:graphic xmlns:a="http://schemas.openxmlformats.org/drawingml/2006/main">
+              <a:graphicData uri="http://schemas.openxmlformats.org/drawingml/2006/picture">
+                <pic:pic xmlns:pic="http://schemas.openxmlformats.org/drawingml/2006/picture">
+                  <pic:nvPicPr>
+                    <pic:cNvPr id="1" name=""/>
+                    <pic:cNvPicPr/>
+                  </pic:nvPicPr>
+                  <pic:blipFill>
+                    <a:blip r:embed="rId13"/>
+                    <a:stretch>
+                      <a:fillRect/>
+                    </a:stretch>
+                  </pic:blipFill>
+                  <pic:spPr>
+                    <a:xfrm>
+                      <a:off x="0" y="0"/>
+                      <a:ext cx="6120130" cy="2506980"/>
+                    </a:xfrm>
+                    <a:prstGeom prst="rect">
+                      <a:avLst/>
+                    </a:prstGeom>
+                  </pic:spPr>
+                </pic:pic>
+              </a:graphicData>
+            </a:graphic>
+          </wp:inline>
+        </w:drawing>
+      </w:r>
+    </w:p>
+    <w:p>
+      <w:pPr>
+        <w:pStyle w:val="Standard"/>
+        <w:rPr>
+          <w:b/>
+          <w:bCs/>
+          <w:color w:val="127622"/>
+          <w:sz w:val="22"/>
+          <w:szCs w:val="22"/>
+        </w:rPr>
+      </w:pPr>
+      <w:r>
+        <w:rPr>
+          <w:b/>
+          <w:bCs/>
+          <w:noProof/>
+          <w:color w:val="127622"/>
+          <w:sz w:val="22"/>
+          <w:szCs w:val="22"/>
+        </w:rPr>
+        <w:lastRenderedPageBreak/>
+        <mc:AlternateContent>
+          <mc:Choice Requires="wps">
+            <w:drawing>
+              <wp:anchor distT="0" distB="0" distL="114300" distR="114300" simplePos="0" relativeHeight="251677696" behindDoc="0" locked="0" layoutInCell="1" allowOverlap="1" wp14:anchorId="760F5B0E" wp14:editId="40955EC5">
+                <wp:simplePos x="0" y="0"/>
+                <wp:positionH relativeFrom="column">
+                  <wp:posOffset>2790825</wp:posOffset>
+                </wp:positionH>
+                <wp:positionV relativeFrom="paragraph">
+                  <wp:posOffset>3752215</wp:posOffset>
+                </wp:positionV>
+                <wp:extent cx="1266825" cy="276225"/>
+                <wp:effectExtent l="19050" t="19050" r="28575" b="28575"/>
+                <wp:wrapNone/>
+                <wp:docPr id="21" name="Rectángulo 21"/>
+                <wp:cNvGraphicFramePr/>
+                <a:graphic xmlns:a="http://schemas.openxmlformats.org/drawingml/2006/main">
+                  <a:graphicData uri="http://schemas.microsoft.com/office/word/2010/wordprocessingShape">
+                    <wps:wsp>
+                      <wps:cNvSpPr/>
+                      <wps:spPr>
+                        <a:xfrm>
+                          <a:off x="0" y="0"/>
+                          <a:ext cx="1266825" cy="276225"/>
+                        </a:xfrm>
+                        <a:prstGeom prst="rect">
+                          <a:avLst/>
+                        </a:prstGeom>
+                        <a:noFill/>
+                        <a:ln w="28575">
+                          <a:solidFill>
+                            <a:srgbClr val="C00000"/>
+                          </a:solidFill>
+                        </a:ln>
+                      </wps:spPr>
+                      <wps:style>
+                        <a:lnRef idx="2">
+                          <a:schemeClr val="accent1">
+                            <a:shade val="50000"/>
+                          </a:schemeClr>
+                        </a:lnRef>
+                        <a:fillRef idx="1">
+                          <a:schemeClr val="accent1"/>
+                        </a:fillRef>
+                        <a:effectRef idx="0">
+                          <a:schemeClr val="accent1"/>
+                        </a:effectRef>
+                        <a:fontRef idx="minor">
+                          <a:schemeClr val="lt1"/>
+                        </a:fontRef>
+                      </wps:style>
+                      <wps:bodyPr rot="0" spcFirstLastPara="0" vertOverflow="overflow" horzOverflow="overflow" vert="horz" wrap="square" lIns="91440" tIns="45720" rIns="91440" bIns="45720" numCol="1" spcCol="0" rtlCol="0" fromWordArt="0" anchor="ctr" anchorCtr="0" forceAA="0" compatLnSpc="1">
+                        <a:prstTxWarp prst="textNoShape">
+                          <a:avLst/>
+                        </a:prstTxWarp>
+                        <a:noAutofit/>
+                      </wps:bodyPr>
+                    </wps:wsp>
+                  </a:graphicData>
+                </a:graphic>
+                <wp14:sizeRelH relativeFrom="margin">
+                  <wp14:pctWidth>0</wp14:pctWidth>
+                </wp14:sizeRelH>
+                <wp14:sizeRelV relativeFrom="margin">
+                  <wp14:pctHeight>0</wp14:pctHeight>
+                </wp14:sizeRelV>
+              </wp:anchor>
+            </w:drawing>
+          </mc:Choice>
+          <mc:Fallback>
+            <w:pict>
+              <v:rect w14:anchorId="1BF8A39E" id="Rectángulo 21" o:spid="_x0000_s1026" style="position:absolute;margin-left:219.75pt;margin-top:295.45pt;width:99.75pt;height:21.75pt;z-index:251677696;visibility:visible;mso-wrap-style:square;mso-width-percent:0;mso-height-percent:0;mso-wrap-distance-left:9pt;mso-wrap-distance-top:0;mso-wrap-distance-right:9pt;mso-wrap-distance-bottom:0;mso-position-horizontal:absolute;mso-position-horizontal-relative:text;mso-position-vertical:absolute;mso-position-vertical-relative:text;mso-width-percent:0;mso-height-percent:0;mso-width-relative:margin;mso-height-relative:margin;v-text-anchor:middle" o:gfxdata="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" filled="f" strokecolor="#c00000" strokeweight="2.25pt"/>
+            </w:pict>
+          </mc:Fallback>
+        </mc:AlternateContent>
+      </w:r>
+      <w:r>
+        <w:rPr>
+          <w:b/>
+          <w:bCs/>
+          <w:color w:val="127622"/>
+          <w:sz w:val="22"/>
+          <w:szCs w:val="22"/>
+        </w:rPr>
+        <w:drawing>
+          <wp:inline distT="0" distB="0" distL="0" distR="0" wp14:anchorId="05DC9A18" wp14:editId="5388BEE9">
+            <wp:extent cx="4333663" cy="5010150"/>
+            <wp:effectExtent l="0" t="0" r="0" b="0"/>
+            <wp:docPr id="20" name="Imagen 20"/>
+            <wp:cNvGraphicFramePr>
+              <a:graphicFrameLocks xmlns:a="http://schemas.openxmlformats.org/drawingml/2006/main" noChangeAspect="1"/>
+            </wp:cNvGraphicFramePr>
+            <a:graphic xmlns:a="http://schemas.openxmlformats.org/drawingml/2006/main">
+              <a:graphicData uri="http://schemas.openxmlformats.org/drawingml/2006/picture">
+                <pic:pic xmlns:pic="http://schemas.openxmlformats.org/drawingml/2006/picture">
+                  <pic:nvPicPr>
+                    <pic:cNvPr id="1" name=""/>
+                    <pic:cNvPicPr/>
+                  </pic:nvPicPr>
+                  <pic:blipFill>
+                    <a:blip r:embed="rId14"/>
+                    <a:stretch>
+                      <a:fillRect/>
+                    </a:stretch>
+                  </pic:blipFill>
+                  <pic:spPr>
+                    <a:xfrm>
+                      <a:off x="0" y="0"/>
+                      <a:ext cx="4362980" cy="5044043"/>
+                    </a:xfrm>
+                    <a:prstGeom prst="rect">
+                      <a:avLst/>
+                    </a:prstGeom>
+                  </pic:spPr>
+                </pic:pic>
+              </a:graphicData>
+            </a:graphic>
+          </wp:inline>
+        </w:drawing>
+      </w:r>
+    </w:p>
+    <w:p>
+      <w:pPr>
+        <w:pStyle w:val="Standard"/>
+        <w:rPr>
+          <w:b/>
+          <w:bCs/>
+          <w:color w:val="127622"/>
+          <w:sz w:val="22"/>
+          <w:szCs w:val="22"/>
+        </w:rPr>
+      </w:pPr>
+      <w:r>
+        <w:rPr>
+          <w:b/>
+          <w:bCs/>
+          <w:color w:val="127622"/>
+          <w:sz w:val="22"/>
+          <w:szCs w:val="22"/>
+        </w:rPr>
+        <w:drawing>
+          <wp:anchor distT="0" distB="0" distL="114300" distR="114300" simplePos="0" relativeHeight="251680768" behindDoc="0" locked="0" layoutInCell="1" allowOverlap="1" wp14:anchorId="51842A41" wp14:editId="3667C770">
+            <wp:simplePos x="0" y="0"/>
+            <wp:positionH relativeFrom="column">
+              <wp:posOffset>2118360</wp:posOffset>
+            </wp:positionH>
+            <wp:positionV relativeFrom="paragraph">
+              <wp:posOffset>108585</wp:posOffset>
+            </wp:positionV>
+            <wp:extent cx="2895600" cy="3248025"/>
+            <wp:effectExtent l="0" t="0" r="0" b="9525"/>
+            <wp:wrapSquare wrapText="bothSides"/>
+            <wp:docPr id="22" name="Imagen 22"/>
+            <wp:cNvGraphicFramePr>
+              <a:graphicFrameLocks xmlns:a="http://schemas.openxmlformats.org/drawingml/2006/main" noChangeAspect="1"/>
+            </wp:cNvGraphicFramePr>
+            <a:graphic xmlns:a="http://schemas.openxmlformats.org/drawingml/2006/main">
+              <a:graphicData uri="http://schemas.openxmlformats.org/drawingml/2006/picture">
+                <pic:pic xmlns:pic="http://schemas.openxmlformats.org/drawingml/2006/picture">
+                  <pic:nvPicPr>
+                    <pic:cNvPr id="1" name=""/>
+                    <pic:cNvPicPr/>
+                  </pic:nvPicPr>
+                  <pic:blipFill>
+                    <a:blip r:embed="rId15">
+                      <a:extLst>
+                        <a:ext uri="{28A0092B-C50C-407E-A947-70E740481C1C}">
+                          <a14:useLocalDpi xmlns:a14="http://schemas.microsoft.com/office/drawing/2010/main" val="0"/>
+                        </a:ext>
+                      </a:extLst>
+                    </a:blip>
+                    <a:stretch>
+                      <a:fillRect/>
+                    </a:stretch>
+                  </pic:blipFill>
+                  <pic:spPr>
+                    <a:xfrm>
+                      <a:off x="0" y="0"/>
+                      <a:ext cx="2895600" cy="3248025"/>
+                    </a:xfrm>
+                    <a:prstGeom prst="rect">
+                      <a:avLst/>
+                    </a:prstGeom>
+                  </pic:spPr>
+                </pic:pic>
+              </a:graphicData>
+            </a:graphic>
+            <wp14:sizeRelH relativeFrom="page">
+              <wp14:pctWidth>0</wp14:pctWidth>
+            </wp14:sizeRelH>
+            <wp14:sizeRelV relativeFrom="page">
+              <wp14:pctHeight>0</wp14:pctHeight>
+            </wp14:sizeRelV>
+          </wp:anchor>
+        </w:drawing>
+      </w:r>
+    </w:p>
+    <w:p>
+      <w:pPr>
+        <w:pStyle w:val="Standard"/>
+        <w:ind w:left="1412"/>
+        <w:rPr>
+          <w:b/>
+          <w:bCs/>
+          <w:color w:val="127622"/>
+          <w:sz w:val="22"/>
+          <w:szCs w:val="22"/>
+        </w:rPr>
+      </w:pPr>
+    </w:p>
+    <w:p>
+      <w:pPr>
+        <w:pStyle w:val="Standard"/>
+        <w:ind w:left="1412"/>
+        <w:rPr>
+          <w:b/>
+          <w:bCs/>
+          <w:color w:val="127622"/>
+          <w:sz w:val="22"/>
+          <w:szCs w:val="22"/>
+        </w:rPr>
+      </w:pPr>
+    </w:p>
+    <w:p>
+      <w:pPr>
+        <w:pStyle w:val="Standard"/>
+        <w:ind w:left="1412"/>
+        <w:rPr>
+          <w:b/>
+          <w:bCs/>
+          <w:color w:val="127622"/>
+          <w:sz w:val="22"/>
+          <w:szCs w:val="22"/>
+        </w:rPr>
+      </w:pPr>
+    </w:p>
+    <w:p>
+      <w:pPr>
+        <w:pStyle w:val="Standard"/>
+        <w:ind w:left="1412"/>
+        <w:rPr>
+          <w:b/>
+          <w:bCs/>
+          <w:color w:val="127622"/>
+          <w:sz w:val="22"/>
+          <w:szCs w:val="22"/>
+        </w:rPr>
+      </w:pPr>
+    </w:p>
+    <w:p>
+      <w:pPr>
+        <w:pStyle w:val="Standard"/>
+        <w:ind w:left="1412"/>
+        <w:rPr>
+          <w:b/>
+          <w:bCs/>
+          <w:color w:val="127622"/>
+          <w:sz w:val="22"/>
+          <w:szCs w:val="22"/>
+        </w:rPr>
+      </w:pPr>
+    </w:p>
+    <w:p>
+      <w:pPr>
+        <w:pStyle w:val="Standard"/>
+        <w:ind w:left="1412"/>
+        <w:rPr>
+          <w:b/>
+          <w:bCs/>
+          <w:color w:val="127622"/>
+          <w:sz w:val="22"/>
+          <w:szCs w:val="22"/>
+        </w:rPr>
+      </w:pPr>
+    </w:p>
+    <w:p>
+      <w:pPr>
+        <w:pStyle w:val="Standard"/>
+        <w:ind w:left="1412"/>
+        <w:rPr>
+          <w:b/>
+          <w:bCs/>
+          <w:color w:val="127622"/>
+          <w:sz w:val="22"/>
+          <w:szCs w:val="22"/>
+        </w:rPr>
+      </w:pPr>
+    </w:p>
+    <w:p>
+      <w:pPr>
+        <w:pStyle w:val="Standard"/>
+        <w:ind w:left="1412"/>
+        <w:rPr>
+          <w:b/>
+          <w:bCs/>
+          <w:color w:val="127622"/>
+          <w:sz w:val="22"/>
+          <w:szCs w:val="22"/>
+        </w:rPr>
+      </w:pPr>
+    </w:p>
+    <w:p>
+      <w:pPr>
+        <w:pStyle w:val="Standard"/>
+        <w:ind w:left="1412"/>
+        <w:rPr>
+          <w:b/>
+          <w:bCs/>
+          <w:color w:val="127622"/>
+          <w:sz w:val="22"/>
+          <w:szCs w:val="22"/>
+        </w:rPr>
+      </w:pPr>
+    </w:p>
+    <w:p>
+      <w:pPr>
+        <w:pStyle w:val="Standard"/>
+        <w:ind w:left="1412"/>
+        <w:rPr>
+          <w:b/>
+          <w:bCs/>
+          <w:color w:val="127622"/>
+          <w:sz w:val="22"/>
+          <w:szCs w:val="22"/>
+        </w:rPr>
+      </w:pPr>
+    </w:p>
+    <w:p>
+      <w:pPr>
+        <w:pStyle w:val="Standard"/>
+        <w:ind w:left="1412"/>
+        <w:rPr>
+          <w:b/>
+          <w:bCs/>
+          <w:color w:val="127622"/>
+          <w:sz w:val="22"/>
+          <w:szCs w:val="22"/>
+        </w:rPr>
+      </w:pPr>
+    </w:p>
+    <w:p>
+      <w:pPr>
+        <w:pStyle w:val="Standard"/>
+        <w:ind w:left="1412"/>
+        <w:rPr>
+          <w:b/>
+          <w:bCs/>
+          <w:color w:val="127622"/>
+          <w:sz w:val="22"/>
+          <w:szCs w:val="22"/>
+        </w:rPr>
+      </w:pPr>
+    </w:p>
+    <w:p>
+      <w:pPr>
+        <w:pStyle w:val="Standard"/>
+        <w:ind w:left="1412"/>
+        <w:rPr>
+          <w:b/>
+          <w:bCs/>
+          <w:color w:val="127622"/>
+          <w:sz w:val="22"/>
+          <w:szCs w:val="22"/>
+        </w:rPr>
+      </w:pPr>
+    </w:p>
+    <w:p>
+      <w:pPr>
+        <w:pStyle w:val="Standard"/>
+        <w:ind w:left="1412"/>
+        <w:rPr>
+          <w:b/>
+          <w:bCs/>
+          <w:color w:val="127622"/>
+          <w:sz w:val="22"/>
+          <w:szCs w:val="22"/>
+        </w:rPr>
+      </w:pPr>
+    </w:p>
+    <w:p>
+      <w:pPr>
+        <w:pStyle w:val="Standard"/>
+        <w:ind w:left="1412"/>
+        <w:rPr>
+          <w:b/>
+          <w:bCs/>
+          <w:color w:val="127622"/>
+          <w:sz w:val="22"/>
+          <w:szCs w:val="22"/>
+        </w:rPr>
+      </w:pPr>
+    </w:p>
+    <w:p>
+      <w:pPr>
+        <w:pStyle w:val="Standard"/>
+        <w:ind w:left="1412"/>
+        <w:rPr>
+          <w:b/>
+          <w:bCs/>
+          <w:color w:val="127622"/>
+          <w:sz w:val="22"/>
+          <w:szCs w:val="22"/>
+        </w:rPr>
+      </w:pPr>
+      <w:r>
+        <w:rPr>
+          <w:b/>
+          <w:bCs/>
+          <w:noProof/>
+          <w:color w:val="127622"/>
+          <w:sz w:val="22"/>
+          <w:szCs w:val="22"/>
+        </w:rPr>
+        <mc:AlternateContent>
+          <mc:Choice Requires="wps">
+            <w:drawing>
+              <wp:anchor distT="0" distB="0" distL="114300" distR="114300" simplePos="0" relativeHeight="251682816" behindDoc="0" locked="0" layoutInCell="1" allowOverlap="1" wp14:anchorId="6B3C806D" wp14:editId="414C6895">
+                <wp:simplePos x="0" y="0"/>
+                <wp:positionH relativeFrom="column">
+                  <wp:posOffset>2333625</wp:posOffset>
+                </wp:positionH>
+                <wp:positionV relativeFrom="paragraph">
+                  <wp:posOffset>50800</wp:posOffset>
+                </wp:positionV>
+                <wp:extent cx="1266825" cy="276225"/>
+                <wp:effectExtent l="19050" t="19050" r="28575" b="28575"/>
+                <wp:wrapNone/>
+                <wp:docPr id="24" name="Rectángulo 24"/>
+                <wp:cNvGraphicFramePr/>
+                <a:graphic xmlns:a="http://schemas.openxmlformats.org/drawingml/2006/main">
+                  <a:graphicData uri="http://schemas.microsoft.com/office/word/2010/wordprocessingShape">
+                    <wps:wsp>
+                      <wps:cNvSpPr/>
+                      <wps:spPr>
+                        <a:xfrm>
+                          <a:off x="0" y="0"/>
+                          <a:ext cx="1266825" cy="276225"/>
+                        </a:xfrm>
+                        <a:prstGeom prst="rect">
+                          <a:avLst/>
+                        </a:prstGeom>
+                        <a:noFill/>
+                        <a:ln w="28575">
+                          <a:solidFill>
+                            <a:srgbClr val="C00000"/>
+                          </a:solidFill>
+                        </a:ln>
+                      </wps:spPr>
+                      <wps:style>
+                        <a:lnRef idx="2">
+                          <a:schemeClr val="accent1">
+                            <a:shade val="50000"/>
+                          </a:schemeClr>
+                        </a:lnRef>
+                        <a:fillRef idx="1">
+                          <a:schemeClr val="accent1"/>
+                        </a:fillRef>
+                        <a:effectRef idx="0">
+                          <a:schemeClr val="accent1"/>
+                        </a:effectRef>
+                        <a:fontRef idx="minor">
+                          <a:schemeClr val="lt1"/>
+                        </a:fontRef>
+                      </wps:style>
+                      <wps:bodyPr rot="0" spcFirstLastPara="0" vertOverflow="overflow" horzOverflow="overflow" vert="horz" wrap="square" lIns="91440" tIns="45720" rIns="91440" bIns="45720" numCol="1" spcCol="0" rtlCol="0" fromWordArt="0" anchor="ctr" anchorCtr="0" forceAA="0" compatLnSpc="1">
+                        <a:prstTxWarp prst="textNoShape">
+                          <a:avLst/>
+                        </a:prstTxWarp>
+                        <a:noAutofit/>
+                      </wps:bodyPr>
+                    </wps:wsp>
+                  </a:graphicData>
+                </a:graphic>
+                <wp14:sizeRelH relativeFrom="margin">
+                  <wp14:pctWidth>0</wp14:pctWidth>
+                </wp14:sizeRelH>
+                <wp14:sizeRelV relativeFrom="margin">
+                  <wp14:pctHeight>0</wp14:pctHeight>
+                </wp14:sizeRelV>
+              </wp:anchor>
+            </w:drawing>
+          </mc:Choice>
+          <mc:Fallback>
+            <w:pict>
+              <v:rect w14:anchorId="2AB13FFB" id="Rectángulo 24" o:spid="_x0000_s1026" style="position:absolute;margin-left:183.75pt;margin-top:4pt;width:99.75pt;height:21.75pt;z-index:251682816;visibility:visible;mso-wrap-style:square;mso-width-percent:0;mso-height-percent:0;mso-wrap-distance-left:9pt;mso-wrap-distance-top:0;mso-wrap-distance-right:9pt;mso-wrap-distance-bottom:0;mso-position-horizontal:absolute;mso-position-horizontal-relative:text;mso-position-vertical:absolute;mso-position-vertical-relative:text;mso-width-percent:0;mso-height-percent:0;mso-width-relative:margin;mso-height-relative:margin;v-text-anchor:middle" o:gfxdata="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" filled="f" strokecolor="#c00000" strokeweight="2.25pt"/>
+            </w:pict>
+          </mc:Fallback>
+        </mc:AlternateContent>
+      </w:r>
+    </w:p>
+    <w:p>
+      <w:pPr>
+        <w:pStyle w:val="Standard"/>
+        <w:ind w:left="1412"/>
+        <w:rPr>
+          <w:b/>
+          <w:bCs/>
+          <w:color w:val="127622"/>
+          <w:sz w:val="22"/>
+          <w:szCs w:val="22"/>
+        </w:rPr>
+      </w:pPr>
+    </w:p>
+    <w:p>
+      <w:pPr>
+        <w:pStyle w:val="Standard"/>
+        <w:ind w:left="1412"/>
+        <w:rPr>
+          <w:b/>
+          <w:bCs/>
+          <w:color w:val="127622"/>
+          <w:sz w:val="22"/>
+          <w:szCs w:val="22"/>
+        </w:rPr>
+      </w:pPr>
+    </w:p>
+    <w:p>
+      <w:pPr>
+        <w:pStyle w:val="Standard"/>
+        <w:rPr>
+          <w:b/>
+          <w:bCs/>
+          <w:color w:val="127622"/>
+          <w:sz w:val="22"/>
+          <w:szCs w:val="22"/>
+        </w:rPr>
+      </w:pPr>
+      <w:r>
+        <w:rPr>
+          <w:b/>
+          <w:bCs/>
+          <w:noProof/>
+          <w:color w:val="127622"/>
+          <w:sz w:val="22"/>
+          <w:szCs w:val="22"/>
+        </w:rPr>
+        <w:lastRenderedPageBreak/>
+        <mc:AlternateContent>
+          <mc:Choice Requires="wps">
+            <w:drawing>
+              <wp:anchor distT="0" distB="0" distL="114300" distR="114300" simplePos="0" relativeHeight="251684864" behindDoc="0" locked="0" layoutInCell="1" allowOverlap="1" wp14:anchorId="12DCB95B" wp14:editId="34F3B98E">
+                <wp:simplePos x="0" y="0"/>
+                <wp:positionH relativeFrom="column">
+                  <wp:posOffset>4229100</wp:posOffset>
+                </wp:positionH>
+                <wp:positionV relativeFrom="paragraph">
+                  <wp:posOffset>2994025</wp:posOffset>
+                </wp:positionV>
+                <wp:extent cx="1266825" cy="276225"/>
+                <wp:effectExtent l="19050" t="19050" r="28575" b="28575"/>
+                <wp:wrapNone/>
+                <wp:docPr id="27" name="Rectángulo 27"/>
+                <wp:cNvGraphicFramePr/>
+                <a:graphic xmlns:a="http://schemas.openxmlformats.org/drawingml/2006/main">
+                  <a:graphicData uri="http://schemas.microsoft.com/office/word/2010/wordprocessingShape">
+                    <wps:wsp>
+                      <wps:cNvSpPr/>
+                      <wps:spPr>
+                        <a:xfrm>
+                          <a:off x="0" y="0"/>
+                          <a:ext cx="1266825" cy="276225"/>
+                        </a:xfrm>
+                        <a:prstGeom prst="rect">
+                          <a:avLst/>
+                        </a:prstGeom>
+                        <a:noFill/>
+                        <a:ln w="28575">
+                          <a:solidFill>
+                            <a:srgbClr val="C00000"/>
+                          </a:solidFill>
+                        </a:ln>
+                      </wps:spPr>
+                      <wps:style>
+                        <a:lnRef idx="2">
+                          <a:schemeClr val="accent1">
+                            <a:shade val="50000"/>
+                          </a:schemeClr>
+                        </a:lnRef>
+                        <a:fillRef idx="1">
+                          <a:schemeClr val="accent1"/>
+                        </a:fillRef>
+                        <a:effectRef idx="0">
+                          <a:schemeClr val="accent1"/>
+                        </a:effectRef>
+                        <a:fontRef idx="minor">
+                          <a:schemeClr val="lt1"/>
+                        </a:fontRef>
+                      </wps:style>
+                      <wps:bodyPr rot="0" spcFirstLastPara="0" vertOverflow="overflow" horzOverflow="overflow" vert="horz" wrap="square" lIns="91440" tIns="45720" rIns="91440" bIns="45720" numCol="1" spcCol="0" rtlCol="0" fromWordArt="0" anchor="ctr" anchorCtr="0" forceAA="0" compatLnSpc="1">
+                        <a:prstTxWarp prst="textNoShape">
+                          <a:avLst/>
+                        </a:prstTxWarp>
+                        <a:noAutofit/>
+                      </wps:bodyPr>
+                    </wps:wsp>
+                  </a:graphicData>
+                </a:graphic>
+                <wp14:sizeRelH relativeFrom="margin">
+                  <wp14:pctWidth>0</wp14:pctWidth>
+                </wp14:sizeRelH>
+                <wp14:sizeRelV relativeFrom="margin">
+                  <wp14:pctHeight>0</wp14:pctHeight>
+                </wp14:sizeRelV>
+              </wp:anchor>
+            </w:drawing>
+          </mc:Choice>
+          <mc:Fallback>
+            <w:pict>
+              <v:rect w14:anchorId="799AF081" id="Rectángulo 27" o:spid="_x0000_s1026" style="position:absolute;margin-left:333pt;margin-top:235.75pt;width:99.75pt;height:21.75pt;z-index:251684864;visibility:visible;mso-wrap-style:square;mso-width-percent:0;mso-height-percent:0;mso-wrap-distance-left:9pt;mso-wrap-distance-top:0;mso-wrap-distance-right:9pt;mso-wrap-distance-bottom:0;mso-position-horizontal:absolute;mso-position-horizontal-relative:text;mso-position-vertical:absolute;mso-position-vertical-relative:text;mso-width-percent:0;mso-height-percent:0;mso-width-relative:margin;mso-height-relative:margin;v-text-anchor:middle" o:gfxdata="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" filled="f" strokecolor="#c00000" strokeweight="2.25pt"/>
+            </w:pict>
+          </mc:Fallback>
+        </mc:AlternateContent>
+      </w:r>
+      <w:r>
+        <w:rPr>
+          <w:b/>
+          <w:bCs/>
+          <w:color w:val="127622"/>
+          <w:sz w:val="22"/>
+          <w:szCs w:val="22"/>
+        </w:rPr>
+        <w:drawing>
+          <wp:inline distT="0" distB="0" distL="0" distR="0" wp14:anchorId="5D67DAA1" wp14:editId="4F3878FB">
+            <wp:extent cx="6120130" cy="4446270"/>
+            <wp:effectExtent l="0" t="0" r="0" b="0"/>
+            <wp:docPr id="26" name="Imagen 26"/>
+            <wp:cNvGraphicFramePr>
+              <a:graphicFrameLocks xmlns:a="http://schemas.openxmlformats.org/drawingml/2006/main" noChangeAspect="1"/>
+            </wp:cNvGraphicFramePr>
+            <a:graphic xmlns:a="http://schemas.openxmlformats.org/drawingml/2006/main">
+              <a:graphicData uri="http://schemas.openxmlformats.org/drawingml/2006/picture">
+                <pic:pic xmlns:pic="http://schemas.openxmlformats.org/drawingml/2006/picture">
+                  <pic:nvPicPr>
+                    <pic:cNvPr id="1" name=""/>
+                    <pic:cNvPicPr/>
+                  </pic:nvPicPr>
+                  <pic:blipFill>
+                    <a:blip r:embed="rId16"/>
+                    <a:stretch>
+                      <a:fillRect/>
+                    </a:stretch>
+                  </pic:blipFill>
+                  <pic:spPr>
+                    <a:xfrm>
+                      <a:off x="0" y="0"/>
+                      <a:ext cx="6120130" cy="4446270"/>
+                    </a:xfrm>
+                    <a:prstGeom prst="rect">
+                      <a:avLst/>
+                    </a:prstGeom>
+                  </pic:spPr>
+                </pic:pic>
+              </a:graphicData>
+            </a:graphic>
+          </wp:inline>
+        </w:drawing>
+      </w:r>
+    </w:p>
+    <w:p>
+      <w:pPr>
+        <w:pStyle w:val="Standard"/>
+        <w:ind w:left="1412"/>
+        <w:rPr>
+          <w:b/>
+          <w:bCs/>
+          <w:color w:val="127622"/>
+          <w:sz w:val="22"/>
+          <w:szCs w:val="22"/>
+        </w:rPr>
+      </w:pPr>
+    </w:p>
+    <w:p>
+      <w:pPr>
+        <w:pStyle w:val="Standard"/>
+        <w:ind w:left="1412"/>
+        <w:rPr>
+          <w:b/>
+          <w:bCs/>
+          <w:color w:val="127622"/>
+          <w:sz w:val="22"/>
+          <w:szCs w:val="22"/>
+        </w:rPr>
+      </w:pPr>
+    </w:p>
+    <w:p>
+      <w:pPr>
+        <w:pStyle w:val="Standard"/>
+        <w:ind w:left="1412"/>
+        <w:rPr>
+          <w:b/>
+          <w:bCs/>
+          <w:color w:val="127622"/>
+          <w:sz w:val="22"/>
+          <w:szCs w:val="22"/>
+        </w:rPr>
+      </w:pPr>
+    </w:p>
+    <w:p>
+      <w:pPr>
+        <w:suppressAutoHyphens w:val="0"/>
+        <w:rPr>
+          <w:b/>
+          <w:bCs/>
+          <w:color w:val="127622"/>
+          <w:sz w:val="22"/>
+          <w:szCs w:val="22"/>
+        </w:rPr>
+      </w:pPr>
+      <w:r>
+        <w:rPr>
+          <w:b/>
+          <w:bCs/>
+          <w:color w:val="127622"/>
+          <w:sz w:val="22"/>
+          <w:szCs w:val="22"/>
+        </w:rPr>
+        <w:br w:type="page"/>
+      </w:r>
+    </w:p>
+    <w:p>
+      <w:pPr>
+        <w:pStyle w:val="Standard"/>
+        <w:ind w:left="1412"/>
+        <w:rPr>
+          <w:b/>
+          <w:bCs/>
+          <w:color w:val="127622"/>
+          <w:sz w:val="22"/>
+          <w:szCs w:val="22"/>
+        </w:rPr>
+      </w:pPr>
+      <w:r>
+        <w:rPr>
+          <w:b/>
+          <w:bCs/>
+          <w:color w:val="127622"/>
+          <w:sz w:val="22"/>
+          <w:szCs w:val="22"/>
+        </w:rPr>
+        <w:lastRenderedPageBreak/>
+        <w:t>Conexión al repositorio – versionado</w:t>
+      </w:r>
+    </w:p>
+    <w:p>
+      <w:pPr>
+        <w:pStyle w:val="Standard"/>
+        <w:rPr>
+          <w:sz w:val="22"/>
+          <w:szCs w:val="22"/>
+        </w:rPr>
+      </w:pPr>
     </w:p>
     <w:p>
       <w:pPr>
@@ -1738,7 +3344,7 @@
                     <pic:cNvPicPr/>
                   </pic:nvPicPr>
                   <pic:blipFill>
-                    <a:blip r:embed="rId10"/>
+                    <a:blip r:embed="rId17"/>
                     <a:stretch>
                       <a:fillRect/>
                     </a:stretch>
@@ -2066,7 +3672,7 @@
                     <pic:cNvPicPr/>
                   </pic:nvPicPr>
                   <pic:blipFill>
-                    <a:blip r:embed="rId11"/>
+                    <a:blip r:embed="rId18"/>
                     <a:stretch>
                       <a:fillRect/>
                     </a:stretch>
@@ -2184,7 +3790,7 @@
                     <pic:cNvPicPr/>
                   </pic:nvPicPr>
                   <pic:blipFill>
-                    <a:blip r:embed="rId12"/>
+                    <a:blip r:embed="rId19"/>
                     <a:stretch>
                       <a:fillRect/>
                     </a:stretch>
@@ -2253,7 +3859,7 @@
                     <pic:cNvPicPr/>
                   </pic:nvPicPr>
                   <pic:blipFill>
-                    <a:blip r:embed="rId13"/>
+                    <a:blip r:embed="rId20"/>
                     <a:stretch>
                       <a:fillRect/>
                     </a:stretch>
@@ -2311,7 +3917,7 @@
                     <pic:cNvPicPr/>
                   </pic:nvPicPr>
                   <pic:blipFill>
-                    <a:blip r:embed="rId14"/>
+                    <a:blip r:embed="rId21"/>
                     <a:stretch>
                       <a:fillRect/>
                     </a:stretch>
@@ -2627,8 +4233,8 @@
       </w:pPr>
     </w:p>
     <w:sectPr>
-      <w:headerReference w:type="default" r:id="rId15"/>
-      <w:footerReference w:type="default" r:id="rId16"/>
+      <w:headerReference w:type="default" r:id="rId22"/>
+      <w:footerReference w:type="default" r:id="rId23"/>
       <w:pgSz w:w="11906" w:h="16838"/>
       <w:pgMar w:top="1134" w:right="1134" w:bottom="1134" w:left="1134" w:header="720" w:footer="720" w:gutter="0"/>
       <w:cols w:space="720"/>
@@ -4415,18 +6021,18 @@
 </file>
 
 <file path=customXml/item1.xml><?xml version="1.0" encoding="utf-8"?>
+<p:properties xmlns:p="http://schemas.microsoft.com/office/2006/metadata/properties" xmlns:xsi="http://www.w3.org/2001/XMLSchema-instance" xmlns:pc="http://schemas.microsoft.com/office/infopath/2007/PartnerControls">
+  <documentManagement/>
+</p:properties>
+</file>
+
+<file path=customXml/item2.xml><?xml version="1.0" encoding="utf-8"?>
 <?mso-contentType ?>
 <FormTemplates xmlns="http://schemas.microsoft.com/sharepoint/v3/contenttype/forms">
   <Display>DocumentLibraryForm</Display>
   <Edit>DocumentLibraryForm</Edit>
   <New>DocumentLibraryForm</New>
 </FormTemplates>
-</file>
-
-<file path=customXml/item2.xml><?xml version="1.0" encoding="utf-8"?>
-<p:properties xmlns:p="http://schemas.microsoft.com/office/2006/metadata/properties" xmlns:xsi="http://www.w3.org/2001/XMLSchema-instance" xmlns:pc="http://schemas.microsoft.com/office/infopath/2007/PartnerControls">
-  <documentManagement/>
-</p:properties>
 </file>
 
 <file path=customXml/item3.xml><?xml version="1.0" encoding="utf-8"?>
@@ -4562,18 +6168,18 @@
 </file>
 
 <file path=customXml/itemProps1.xml><?xml version="1.0" encoding="utf-8"?>
-<ds:datastoreItem xmlns:ds="http://schemas.openxmlformats.org/officeDocument/2006/customXml" ds:itemID="{F60DF713-48FB-445E-BF54-E51D6986DAB9}">
+<ds:datastoreItem xmlns:ds="http://schemas.openxmlformats.org/officeDocument/2006/customXml" ds:itemID="{18AEE141-6355-434A-B4AF-7C0476CCF33F}">
   <ds:schemaRefs>
-    <ds:schemaRef ds:uri="http://schemas.microsoft.com/sharepoint/v3/contenttype/forms"/>
+    <ds:schemaRef ds:uri="http://schemas.microsoft.com/office/2006/metadata/properties"/>
+    <ds:schemaRef ds:uri="http://schemas.microsoft.com/office/infopath/2007/PartnerControls"/>
   </ds:schemaRefs>
 </ds:datastoreItem>
 </file>
 
 <file path=customXml/itemProps2.xml><?xml version="1.0" encoding="utf-8"?>
-<ds:datastoreItem xmlns:ds="http://schemas.openxmlformats.org/officeDocument/2006/customXml" ds:itemID="{18AEE141-6355-434A-B4AF-7C0476CCF33F}">
+<ds:datastoreItem xmlns:ds="http://schemas.openxmlformats.org/officeDocument/2006/customXml" ds:itemID="{F60DF713-48FB-445E-BF54-E51D6986DAB9}">
   <ds:schemaRefs>
-    <ds:schemaRef ds:uri="http://schemas.microsoft.com/office/2006/metadata/properties"/>
-    <ds:schemaRef ds:uri="http://schemas.microsoft.com/office/infopath/2007/PartnerControls"/>
+    <ds:schemaRef ds:uri="http://schemas.microsoft.com/sharepoint/v3/contenttype/forms"/>
   </ds:schemaRefs>
 </ds:datastoreItem>
 </file>

</xml_diff>